<commit_message>
update figure 2 for hub removal
</commit_message>
<xml_diff>
--- a/word/figure_legends.docx
+++ b/word/figure_legends.docx
@@ -419,13 +419,7 @@
         <w:rPr>
           <w:color w:val="000000" w:themeColor="text1"/>
         </w:rPr>
-        <w:t xml:space="preserve"> terms from o</w:t>
-      </w:r>
-      <w:r>
-        <w:rPr>
-          <w:color w:val="000000" w:themeColor="text1"/>
-        </w:rPr>
-        <w:t>ver</w:t>
+        <w:t xml:space="preserve"> terms from over</w:t>
       </w:r>
       <w:r>
         <w:rPr>
@@ -631,7 +625,33 @@
         <w:rPr>
           <w:color w:val="000000" w:themeColor="text1"/>
         </w:rPr>
-        <w:t>rotein interaction network of 5 hub proteins that are shared between ARDS and BPD gene sets, clustered using MCL</w:t>
+        <w:t xml:space="preserve">rotein interaction network </w:t>
+      </w:r>
+      <w:r>
+        <w:rPr>
+          <w:color w:val="000000" w:themeColor="text1"/>
+        </w:rPr>
+        <w:t xml:space="preserve">prioritised </w:t>
+      </w:r>
+      <w:r>
+        <w:rPr>
+          <w:color w:val="000000" w:themeColor="text1"/>
+        </w:rPr>
+        <w:t xml:space="preserve">proteins that are shared between ARDS and BPD </w:t>
+      </w:r>
+      <w:proofErr w:type="spellStart"/>
+      <w:r>
+        <w:rPr>
+          <w:color w:val="000000" w:themeColor="text1"/>
+        </w:rPr>
+        <w:t>genesets</w:t>
+      </w:r>
+      <w:proofErr w:type="spellEnd"/>
+      <w:r>
+        <w:rPr>
+          <w:color w:val="000000" w:themeColor="text1"/>
+        </w:rPr>
+        <w:t>, clustered using MCL</w:t>
       </w:r>
       <w:r>
         <w:rPr>
@@ -655,25 +675,25 @@
         <w:rPr>
           <w:color w:val="000000" w:themeColor="text1"/>
         </w:rPr>
-        <w:t>Manual annotation shows f</w:t>
-      </w:r>
-      <w:r>
-        <w:rPr>
-          <w:color w:val="000000" w:themeColor="text1"/>
-        </w:rPr>
-        <w:t>eatures of IL8 signalling (blue) and lymphocyte surface receptors (yellow) seen within the</w:t>
-      </w:r>
-      <w:r>
-        <w:rPr>
-          <w:color w:val="000000" w:themeColor="text1"/>
-        </w:rPr>
-        <w:t xml:space="preserve"> larger</w:t>
-      </w:r>
-      <w:r>
-        <w:rPr>
-          <w:color w:val="000000" w:themeColor="text1"/>
-        </w:rPr>
-        <w:t xml:space="preserve"> cluster.</w:t>
+        <w:t>Cluster</w:t>
+      </w:r>
+      <w:r>
+        <w:rPr>
+          <w:color w:val="000000" w:themeColor="text1"/>
+        </w:rPr>
+        <w:t>s</w:t>
+      </w:r>
+      <w:r>
+        <w:rPr>
+          <w:color w:val="000000" w:themeColor="text1"/>
+        </w:rPr>
+        <w:t xml:space="preserve"> are </w:t>
+      </w:r>
+      <w:r>
+        <w:rPr>
+          <w:color w:val="000000" w:themeColor="text1"/>
+        </w:rPr>
+        <w:t>coloured and named according to the legend.</w:t>
       </w:r>
     </w:p>
     <w:p>
@@ -691,68 +711,6 @@
           <w:color w:val="000000" w:themeColor="text1"/>
         </w:rPr>
       </w:pPr>
-      <w:r>
-        <w:rPr>
-          <w:b/>
-          <w:bCs/>
-          <w:color w:val="000000" w:themeColor="text1"/>
-        </w:rPr>
-        <w:t xml:space="preserve">Figure 3: Meta-analysis by information content of rodent genome-scale </w:t>
-      </w:r>
-      <w:r>
-        <w:rPr>
-          <w:b/>
-          <w:bCs/>
-          <w:color w:val="000000" w:themeColor="text1"/>
-        </w:rPr>
-        <w:t>B</w:t>
-      </w:r>
-      <w:r>
-        <w:rPr>
-          <w:b/>
-          <w:bCs/>
-          <w:color w:val="000000" w:themeColor="text1"/>
-        </w:rPr>
-        <w:t xml:space="preserve">ronchopulmonary </w:t>
-      </w:r>
-      <w:r>
-        <w:rPr>
-          <w:b/>
-          <w:bCs/>
-          <w:color w:val="000000" w:themeColor="text1"/>
-        </w:rPr>
-        <w:t>D</w:t>
-      </w:r>
-      <w:r>
-        <w:rPr>
-          <w:b/>
-          <w:bCs/>
-          <w:color w:val="000000" w:themeColor="text1"/>
-        </w:rPr>
-        <w:t>ysplasia</w:t>
-      </w:r>
-      <w:r>
-        <w:rPr>
-          <w:b/>
-          <w:bCs/>
-          <w:color w:val="000000" w:themeColor="text1"/>
-        </w:rPr>
-        <w:t xml:space="preserve"> (BPD)</w:t>
-      </w:r>
-      <w:r>
-        <w:rPr>
-          <w:b/>
-          <w:bCs/>
-          <w:color w:val="000000" w:themeColor="text1"/>
-        </w:rPr>
-        <w:t xml:space="preserve"> studies.</w:t>
-      </w:r>
-      <w:r>
-        <w:rPr>
-          <w:color w:val="000000" w:themeColor="text1"/>
-        </w:rPr>
-        <w:t xml:space="preserve"> </w:t>
-      </w:r>
     </w:p>
     <w:p>
       <w:pPr>
@@ -761,6 +719,84 @@
           <w:color w:val="000000" w:themeColor="text1"/>
         </w:rPr>
       </w:pPr>
+    </w:p>
+    <w:p>
+      <w:pPr>
+        <w:ind w:left="-567"/>
+        <w:rPr>
+          <w:color w:val="000000" w:themeColor="text1"/>
+        </w:rPr>
+      </w:pPr>
+      <w:r>
+        <w:rPr>
+          <w:b/>
+          <w:bCs/>
+          <w:color w:val="000000" w:themeColor="text1"/>
+        </w:rPr>
+        <w:t xml:space="preserve">Figure 3: Meta-analysis by information content of rodent genome-scale </w:t>
+      </w:r>
+      <w:r>
+        <w:rPr>
+          <w:b/>
+          <w:bCs/>
+          <w:color w:val="000000" w:themeColor="text1"/>
+        </w:rPr>
+        <w:t>B</w:t>
+      </w:r>
+      <w:r>
+        <w:rPr>
+          <w:b/>
+          <w:bCs/>
+          <w:color w:val="000000" w:themeColor="text1"/>
+        </w:rPr>
+        <w:t xml:space="preserve">ronchopulmonary </w:t>
+      </w:r>
+      <w:r>
+        <w:rPr>
+          <w:b/>
+          <w:bCs/>
+          <w:color w:val="000000" w:themeColor="text1"/>
+        </w:rPr>
+        <w:t>D</w:t>
+      </w:r>
+      <w:r>
+        <w:rPr>
+          <w:b/>
+          <w:bCs/>
+          <w:color w:val="000000" w:themeColor="text1"/>
+        </w:rPr>
+        <w:t>ysplasia</w:t>
+      </w:r>
+      <w:r>
+        <w:rPr>
+          <w:b/>
+          <w:bCs/>
+          <w:color w:val="000000" w:themeColor="text1"/>
+        </w:rPr>
+        <w:t xml:space="preserve"> (BPD)</w:t>
+      </w:r>
+      <w:r>
+        <w:rPr>
+          <w:b/>
+          <w:bCs/>
+          <w:color w:val="000000" w:themeColor="text1"/>
+        </w:rPr>
+        <w:t xml:space="preserve"> studies.</w:t>
+      </w:r>
+      <w:r>
+        <w:rPr>
+          <w:color w:val="000000" w:themeColor="text1"/>
+        </w:rPr>
+        <w:t xml:space="preserve"> </w:t>
+      </w:r>
+    </w:p>
+    <w:p>
+      <w:pPr>
+        <w:ind w:left="-567"/>
+        <w:rPr>
+          <w:color w:val="000000" w:themeColor="text1"/>
+        </w:rPr>
+      </w:pPr>
       <w:r>
         <w:rPr>
           <w:color w:val="000000" w:themeColor="text1"/>
@@ -911,15 +947,7 @@
           <w:bCs/>
           <w:color w:val="000000" w:themeColor="text1"/>
         </w:rPr>
-        <w:t xml:space="preserve"> </w:t>
-      </w:r>
-      <w:r>
-        <w:rPr>
-          <w:b/>
-          <w:bCs/>
-          <w:color w:val="000000" w:themeColor="text1"/>
-        </w:rPr>
-        <w:t>B</w:t>
+        <w:t xml:space="preserve"> B</w:t>
       </w:r>
       <w:r>
         <w:rPr>
@@ -981,6 +1009,7 @@
         <w:rPr>
           <w:color w:val="000000" w:themeColor="text1"/>
         </w:rPr>
+        <w:lastRenderedPageBreak/>
         <w:t xml:space="preserve">A) </w:t>
       </w:r>
       <w:r>
@@ -1041,14 +1070,7 @@
         <w:rPr>
           <w:color w:val="000000" w:themeColor="text1"/>
         </w:rPr>
-        <w:t xml:space="preserve">terms across all ontologies for prioritised Human (left) and Rodent (right) </w:t>
-      </w:r>
-      <w:r>
-        <w:rPr>
-          <w:color w:val="000000" w:themeColor="text1"/>
-        </w:rPr>
-        <w:lastRenderedPageBreak/>
-        <w:t xml:space="preserve">BPD genes demonstrating overlap. The colour is reflective of adjusted p-value </w:t>
+        <w:t xml:space="preserve">terms across all ontologies for prioritised Human (left) and Rodent (right) BPD genes demonstrating overlap. The colour is reflective of adjusted p-value </w:t>
       </w:r>
       <w:r>
         <w:rPr>

</xml_diff>

<commit_message>
collation for bmc rr
</commit_message>
<xml_diff>
--- a/word/figure_legends.docx
+++ b/word/figure_legends.docx
@@ -97,7 +97,21 @@
         <w:rPr>
           <w:color w:val="000000" w:themeColor="text1"/>
         </w:rPr>
-        <w:t xml:space="preserve"> against the Reactome database</w:t>
+        <w:t xml:space="preserve"> against the </w:t>
+      </w:r>
+      <w:proofErr w:type="spellStart"/>
+      <w:r>
+        <w:rPr>
+          <w:color w:val="000000" w:themeColor="text1"/>
+        </w:rPr>
+        <w:t>Reactome</w:t>
+      </w:r>
+      <w:proofErr w:type="spellEnd"/>
+      <w:r>
+        <w:rPr>
+          <w:color w:val="000000" w:themeColor="text1"/>
+        </w:rPr>
+        <w:t xml:space="preserve"> database</w:t>
       </w:r>
       <w:r>
         <w:rPr>
@@ -109,7 +123,23 @@
         <w:rPr>
           <w:color w:val="000000" w:themeColor="text1"/>
         </w:rPr>
-        <w:t>(p.adjust)</w:t>
+        <w:t>(</w:t>
+      </w:r>
+      <w:proofErr w:type="spellStart"/>
+      <w:proofErr w:type="gramStart"/>
+      <w:r>
+        <w:rPr>
+          <w:color w:val="000000" w:themeColor="text1"/>
+        </w:rPr>
+        <w:t>p.adjust</w:t>
+      </w:r>
+      <w:proofErr w:type="spellEnd"/>
+      <w:proofErr w:type="gramEnd"/>
+      <w:r>
+        <w:rPr>
+          <w:color w:val="000000" w:themeColor="text1"/>
+        </w:rPr>
+        <w:t>)</w:t>
       </w:r>
       <w:r>
         <w:rPr>
@@ -199,7 +229,23 @@
         <w:rPr>
           <w:color w:val="000000" w:themeColor="text1"/>
         </w:rPr>
-        <w:t>(p.adjust)</w:t>
+        <w:t>(</w:t>
+      </w:r>
+      <w:proofErr w:type="spellStart"/>
+      <w:proofErr w:type="gramStart"/>
+      <w:r>
+        <w:rPr>
+          <w:color w:val="000000" w:themeColor="text1"/>
+        </w:rPr>
+        <w:t>p.adjust</w:t>
+      </w:r>
+      <w:proofErr w:type="spellEnd"/>
+      <w:proofErr w:type="gramEnd"/>
+      <w:r>
+        <w:rPr>
+          <w:color w:val="000000" w:themeColor="text1"/>
+        </w:rPr>
+        <w:t>)</w:t>
       </w:r>
       <w:r>
         <w:rPr>
@@ -287,13 +333,23 @@
         </w:rPr>
         <w:t xml:space="preserve">Figure 2: Comparison of analyses between </w:t>
       </w:r>
-      <w:r>
-        <w:rPr>
-          <w:b/>
-          <w:bCs/>
-          <w:color w:val="000000" w:themeColor="text1"/>
-        </w:rPr>
-        <w:t>Acute Respiratory Distress Syndrome (</w:t>
+      <w:proofErr w:type="gramStart"/>
+      <w:r>
+        <w:rPr>
+          <w:b/>
+          <w:bCs/>
+          <w:color w:val="000000" w:themeColor="text1"/>
+        </w:rPr>
+        <w:t>Acute Respiratory Distress Syndrome</w:t>
+      </w:r>
+      <w:proofErr w:type="gramEnd"/>
+      <w:r>
+        <w:rPr>
+          <w:b/>
+          <w:bCs/>
+          <w:color w:val="000000" w:themeColor="text1"/>
+        </w:rPr>
+        <w:t xml:space="preserve"> (</w:t>
       </w:r>
       <w:r>
         <w:rPr>
@@ -435,7 +491,23 @@
         <w:rPr>
           <w:color w:val="000000" w:themeColor="text1"/>
         </w:rPr>
-        <w:t>(p.adjust)</w:t>
+        <w:t>(</w:t>
+      </w:r>
+      <w:proofErr w:type="spellStart"/>
+      <w:proofErr w:type="gramStart"/>
+      <w:r>
+        <w:rPr>
+          <w:color w:val="000000" w:themeColor="text1"/>
+        </w:rPr>
+        <w:t>p.adjust</w:t>
+      </w:r>
+      <w:proofErr w:type="spellEnd"/>
+      <w:proofErr w:type="gramEnd"/>
+      <w:r>
+        <w:rPr>
+          <w:color w:val="000000" w:themeColor="text1"/>
+        </w:rPr>
+        <w:t>)</w:t>
       </w:r>
       <w:r>
         <w:rPr>
@@ -501,7 +573,23 @@
         <w:rPr>
           <w:color w:val="000000" w:themeColor="text1"/>
         </w:rPr>
-        <w:t>(p.adjust)</w:t>
+        <w:t>(</w:t>
+      </w:r>
+      <w:proofErr w:type="spellStart"/>
+      <w:proofErr w:type="gramStart"/>
+      <w:r>
+        <w:rPr>
+          <w:color w:val="000000" w:themeColor="text1"/>
+        </w:rPr>
+        <w:t>p.adjust</w:t>
+      </w:r>
+      <w:proofErr w:type="spellEnd"/>
+      <w:proofErr w:type="gramEnd"/>
+      <w:r>
+        <w:rPr>
+          <w:color w:val="000000" w:themeColor="text1"/>
+        </w:rPr>
+        <w:t>)</w:t>
       </w:r>
       <w:r>
         <w:rPr>
@@ -724,7 +812,23 @@
         <w:rPr>
           <w:color w:val="000000" w:themeColor="text1"/>
         </w:rPr>
-        <w:t xml:space="preserve"> (p.adjust)</w:t>
+        <w:t xml:space="preserve"> (</w:t>
+      </w:r>
+      <w:proofErr w:type="spellStart"/>
+      <w:proofErr w:type="gramStart"/>
+      <w:r>
+        <w:rPr>
+          <w:color w:val="000000" w:themeColor="text1"/>
+        </w:rPr>
+        <w:t>p.adjust</w:t>
+      </w:r>
+      <w:proofErr w:type="spellEnd"/>
+      <w:proofErr w:type="gramEnd"/>
+      <w:r>
+        <w:rPr>
+          <w:color w:val="000000" w:themeColor="text1"/>
+        </w:rPr>
+        <w:t>)</w:t>
       </w:r>
       <w:r>
         <w:rPr>
@@ -971,7 +1075,23 @@
         <w:rPr>
           <w:color w:val="000000" w:themeColor="text1"/>
         </w:rPr>
-        <w:t>(p.adjust)</w:t>
+        <w:t>(</w:t>
+      </w:r>
+      <w:proofErr w:type="spellStart"/>
+      <w:proofErr w:type="gramStart"/>
+      <w:r>
+        <w:rPr>
+          <w:color w:val="000000" w:themeColor="text1"/>
+        </w:rPr>
+        <w:t>p.adjust</w:t>
+      </w:r>
+      <w:proofErr w:type="spellEnd"/>
+      <w:proofErr w:type="gramEnd"/>
+      <w:r>
+        <w:rPr>
+          <w:color w:val="000000" w:themeColor="text1"/>
+        </w:rPr>
+        <w:t>)</w:t>
       </w:r>
       <w:r>
         <w:rPr>
@@ -1091,7 +1211,23 @@
         <w:rPr>
           <w:color w:val="000000" w:themeColor="text1"/>
         </w:rPr>
-        <w:t>(p.adjust)</w:t>
+        <w:t>(</w:t>
+      </w:r>
+      <w:proofErr w:type="spellStart"/>
+      <w:proofErr w:type="gramStart"/>
+      <w:r>
+        <w:rPr>
+          <w:color w:val="000000" w:themeColor="text1"/>
+        </w:rPr>
+        <w:t>p.adjust</w:t>
+      </w:r>
+      <w:proofErr w:type="spellEnd"/>
+      <w:proofErr w:type="gramEnd"/>
+      <w:r>
+        <w:rPr>
+          <w:color w:val="000000" w:themeColor="text1"/>
+        </w:rPr>
+        <w:t>)</w:t>
       </w:r>
       <w:r>
         <w:rPr>
@@ -1312,11 +1448,19 @@
         </w:rPr>
         <w:t xml:space="preserve"> B) </w:t>
       </w:r>
-      <w:r>
-        <w:rPr>
-          <w:color w:val="000000" w:themeColor="text1"/>
-        </w:rPr>
-        <w:t xml:space="preserve">Circos </w:t>
+      <w:proofErr w:type="spellStart"/>
+      <w:r>
+        <w:rPr>
+          <w:color w:val="000000" w:themeColor="text1"/>
+        </w:rPr>
+        <w:t>Circos</w:t>
+      </w:r>
+      <w:proofErr w:type="spellEnd"/>
+      <w:r>
+        <w:rPr>
+          <w:color w:val="000000" w:themeColor="text1"/>
+        </w:rPr>
+        <w:t xml:space="preserve"> </w:t>
       </w:r>
       <w:r>
         <w:rPr>
@@ -1406,8 +1550,18 @@
           <w:bCs/>
           <w:color w:val="000000" w:themeColor="text1"/>
         </w:rPr>
-        <w:t>Top 20 general cell types for the prioritised human BPD gene set, as indicated by WebCSEA</w:t>
-      </w:r>
+        <w:t xml:space="preserve">Top 20 general cell types for the prioritised human BPD gene set, as indicated by </w:t>
+      </w:r>
+      <w:proofErr w:type="spellStart"/>
+      <w:r>
+        <w:rPr>
+          <w:b/>
+          <w:bCs/>
+          <w:color w:val="000000" w:themeColor="text1"/>
+        </w:rPr>
+        <w:t>WebCSEA</w:t>
+      </w:r>
+      <w:proofErr w:type="spellEnd"/>
       <w:r>
         <w:rPr>
           <w:color w:val="000000" w:themeColor="text1"/>
@@ -1442,7 +1596,35 @@
         <w:rPr>
           <w:color w:val="000000" w:themeColor="text1"/>
         </w:rPr>
-        <w:t xml:space="preserve">  A-E) Pathway analysis using String db of prioritised human BPD gene set. F) UpSet plot of overlapping proteins indicating hub proteins, identified by five methods: MNC - Maximum Neighbourhood Component, DMNC - Density of MNC, EPC - Edge Percolated Component, MCC - Maximal Clique Centrality.</w:t>
+        <w:t xml:space="preserve">  A-E) Pathway analysis using String </w:t>
+      </w:r>
+      <w:proofErr w:type="spellStart"/>
+      <w:r>
+        <w:rPr>
+          <w:color w:val="000000" w:themeColor="text1"/>
+        </w:rPr>
+        <w:t>db</w:t>
+      </w:r>
+      <w:proofErr w:type="spellEnd"/>
+      <w:r>
+        <w:rPr>
+          <w:color w:val="000000" w:themeColor="text1"/>
+        </w:rPr>
+        <w:t xml:space="preserve"> of prioritised human BPD gene set. F) </w:t>
+      </w:r>
+      <w:proofErr w:type="spellStart"/>
+      <w:r>
+        <w:rPr>
+          <w:color w:val="000000" w:themeColor="text1"/>
+        </w:rPr>
+        <w:t>UpSet</w:t>
+      </w:r>
+      <w:proofErr w:type="spellEnd"/>
+      <w:r>
+        <w:rPr>
+          <w:color w:val="000000" w:themeColor="text1"/>
+        </w:rPr>
+        <w:t xml:space="preserve"> plot of overlapping proteins indicating hub proteins, identified by five methods: MNC - Maximum Neighbourhood Component, DMNC - Density of MNC, EPC - Edge Percolated Component, MCC - Maximal Clique Centrality.</w:t>
       </w:r>
     </w:p>
     <w:p>
@@ -1560,6 +1742,7 @@
       <w:pPr>
         <w:ind w:left="-567"/>
         <w:rPr>
+          <w:rFonts w:ascii="Aptos" w:hAnsi="Aptos"/>
           <w:color w:val="000000" w:themeColor="text1"/>
         </w:rPr>
       </w:pPr>
@@ -1615,10 +1798,18 @@
         <w:rPr>
           <w:color w:val="000000" w:themeColor="text1"/>
         </w:rPr>
-        <w:t>odent BPD genes ranked by MAIC score and indicating the source of the data.</w:t>
-      </w:r>
-      <w:r>
-        <w:rPr>
+        <w:t xml:space="preserve">odent BPD genes ranked by MAIC score </w:t>
+      </w:r>
+      <w:r>
+        <w:rPr>
+          <w:rFonts w:ascii="Aptos" w:hAnsi="Aptos"/>
+          <w:color w:val="000000" w:themeColor="text1"/>
+        </w:rPr>
+        <w:t>and indicating the source of the data.</w:t>
+      </w:r>
+      <w:r>
+        <w:rPr>
+          <w:rFonts w:ascii="Aptos" w:hAnsi="Aptos"/>
           <w:color w:val="000000" w:themeColor="text1"/>
         </w:rPr>
         <w:t xml:space="preserve"> B) </w:t>
@@ -1673,28 +1864,22 @@
       </w:r>
       <w:r>
         <w:rPr>
-          <w:rFonts w:ascii="Arial" w:hAnsi="Arial" w:cs="Arial"/>
-          <w:color w:val="000000" w:themeColor="text1"/>
-          <w:sz w:val="22"/>
-          <w:szCs w:val="22"/>
+          <w:rFonts w:ascii="Aptos" w:hAnsi="Aptos" w:cs="Arial"/>
+          <w:color w:val="000000" w:themeColor="text1"/>
         </w:rPr>
         <w:t xml:space="preserve">Gene prioritisation plot using the invariant knee method. The inflection point is indicated with a dotted line. </w:t>
       </w:r>
       <w:r>
         <w:rPr>
-          <w:rFonts w:ascii="Arial" w:hAnsi="Arial" w:cs="Arial"/>
-          <w:color w:val="000000" w:themeColor="text1"/>
-          <w:sz w:val="22"/>
-          <w:szCs w:val="22"/>
+          <w:rFonts w:ascii="Aptos" w:hAnsi="Aptos" w:cs="Arial"/>
+          <w:color w:val="000000" w:themeColor="text1"/>
         </w:rPr>
         <w:t>1783</w:t>
       </w:r>
       <w:r>
         <w:rPr>
-          <w:rFonts w:ascii="Arial" w:hAnsi="Arial" w:cs="Arial"/>
-          <w:color w:val="000000" w:themeColor="text1"/>
-          <w:sz w:val="22"/>
-          <w:szCs w:val="22"/>
+          <w:rFonts w:ascii="Aptos" w:hAnsi="Aptos" w:cs="Arial"/>
+          <w:color w:val="000000" w:themeColor="text1"/>
         </w:rPr>
         <w:t xml:space="preserve"> genes in the left upper quadrant of the knee threshold were prioritised for downstream analysis.</w:t>
       </w:r>
@@ -1743,7 +1928,21 @@
         <w:rPr>
           <w:color w:val="000000" w:themeColor="text1"/>
         </w:rPr>
-        <w:t xml:space="preserve"> Top 20 general cell types for the prioritised rodent BPD gene set, as indicated by WebCSEA.</w:t>
+        <w:t xml:space="preserve"> Top 20 general cell types for the prioritised rodent BPD gene set, as indicated by </w:t>
+      </w:r>
+      <w:proofErr w:type="spellStart"/>
+      <w:r>
+        <w:rPr>
+          <w:color w:val="000000" w:themeColor="text1"/>
+        </w:rPr>
+        <w:t>WebCSEA</w:t>
+      </w:r>
+      <w:proofErr w:type="spellEnd"/>
+      <w:r>
+        <w:rPr>
+          <w:color w:val="000000" w:themeColor="text1"/>
+        </w:rPr>
+        <w:t>.</w:t>
       </w:r>
     </w:p>
     <w:p>
@@ -1790,7 +1989,35 @@
         <w:rPr>
           <w:color w:val="000000" w:themeColor="text1"/>
         </w:rPr>
-        <w:t xml:space="preserve">  A-E) Pathway analysis using String db of prioritised rodent BPD gene set. F) UpSet plot of overlapping proteins indicating hub proteins, identified by five </w:t>
+        <w:t xml:space="preserve">  A-E) Pathway analysis using String </w:t>
+      </w:r>
+      <w:proofErr w:type="spellStart"/>
+      <w:r>
+        <w:rPr>
+          <w:color w:val="000000" w:themeColor="text1"/>
+        </w:rPr>
+        <w:t>db</w:t>
+      </w:r>
+      <w:proofErr w:type="spellEnd"/>
+      <w:r>
+        <w:rPr>
+          <w:color w:val="000000" w:themeColor="text1"/>
+        </w:rPr>
+        <w:t xml:space="preserve"> of prioritised rodent BPD gene set. F) </w:t>
+      </w:r>
+      <w:proofErr w:type="spellStart"/>
+      <w:r>
+        <w:rPr>
+          <w:color w:val="000000" w:themeColor="text1"/>
+        </w:rPr>
+        <w:t>UpSet</w:t>
+      </w:r>
+      <w:proofErr w:type="spellEnd"/>
+      <w:r>
+        <w:rPr>
+          <w:color w:val="000000" w:themeColor="text1"/>
+        </w:rPr>
+        <w:t xml:space="preserve"> plot of overlapping proteins indicating hub proteins, identified by five </w:t>
       </w:r>
       <w:r>
         <w:rPr>

</xml_diff>